<commit_message>
fix residuo ad oggi with bold
</commit_message>
<xml_diff>
--- a/input_data/TemplateLetteraDiffida.docx
+++ b/input_data/TemplateLetteraDiffida.docx
@@ -285,39 +285,7 @@
           <w:szCs w:val="22"/>
           <w:shd w:fill="auto" w:val="clear"/>
         </w:rPr>
-        <w:t xml:space="preserve">in [Indirizzo_Fornitura], [Comune_Fornitura], </w:t>
-      </w:r>
-      <w:r>
-        <w:rPr>
-          <w:sz w:val="22"/>
-          <w:szCs w:val="22"/>
-          <w:shd w:fill="auto" w:val="clear"/>
-        </w:rPr>
-        <w:t>(</w:t>
-      </w:r>
-      <w:r>
-        <w:rPr>
-          <w:sz w:val="22"/>
-          <w:szCs w:val="22"/>
-          <w:shd w:fill="auto" w:val="clear"/>
-        </w:rPr>
-        <w:t>[Provincia_Fornitura]</w:t>
-      </w:r>
-      <w:r>
-        <w:rPr>
-          <w:sz w:val="22"/>
-          <w:szCs w:val="22"/>
-          <w:shd w:fill="auto" w:val="clear"/>
-        </w:rPr>
-        <w:t>)</w:t>
-      </w:r>
-      <w:r>
-        <w:rPr>
-          <w:sz w:val="22"/>
-          <w:szCs w:val="22"/>
-          <w:shd w:fill="auto" w:val="clear"/>
-        </w:rPr>
-        <w:t xml:space="preserve"> –</w:t>
+        <w:t>in [Indirizzo_Fornitura], [Comune_Fornitura], ([Provincia_Fornitura]) –</w:t>
       </w:r>
     </w:p>
     <w:p>
@@ -468,7 +436,29 @@
           <w:szCs w:val="22"/>
           <w:shd w:fill="auto" w:val="clear"/>
         </w:rPr>
-        <w:t>[Residuo ad oggi]</w:t>
+        <w:t xml:space="preserve">[Residuo ad oggi </w:t>
+      </w:r>
+      <w:r>
+        <w:rPr>
+          <w:b w:val="false"/>
+          <w:bCs w:val="false"/>
+          <w:color w:val="000000"/>
+          <w:sz w:val="22"/>
+          <w:szCs w:val="22"/>
+          <w:shd w:fill="auto" w:val="clear"/>
+        </w:rPr>
+        <w:t>1</w:t>
+      </w:r>
+      <w:r>
+        <w:rPr>
+          <w:b w:val="false"/>
+          <w:bCs w:val="false"/>
+          <w:color w:val="000000"/>
+          <w:sz w:val="22"/>
+          <w:szCs w:val="22"/>
+          <w:shd w:fill="auto" w:val="clear"/>
+        </w:rPr>
+        <w:t>]</w:t>
       </w:r>
       <w:r>
         <w:rPr>
@@ -536,7 +526,25 @@
           <w:szCs w:val="22"/>
           <w:shd w:fill="auto" w:val="clear"/>
         </w:rPr>
-        <w:t xml:space="preserve">Euro [Residuo ad oggi] </w:t>
+        <w:t xml:space="preserve">Euro [Residuo ad oggi </w:t>
+      </w:r>
+      <w:r>
+        <w:rPr>
+          <w:color w:val="000000"/>
+          <w:sz w:val="22"/>
+          <w:szCs w:val="22"/>
+          <w:shd w:fill="auto" w:val="clear"/>
+        </w:rPr>
+        <w:t>2</w:t>
+      </w:r>
+      <w:r>
+        <w:rPr>
+          <w:color w:val="000000"/>
+          <w:sz w:val="22"/>
+          <w:szCs w:val="22"/>
+          <w:shd w:fill="auto" w:val="clear"/>
+        </w:rPr>
+        <w:t xml:space="preserve">] </w:t>
       </w:r>
       <w:r>
         <w:rPr>

</xml_diff>